<commit_message>
Treino do modelo com cross validation, otimização de labels e de parametros, o proximo passo antes de mexer em alguma coisa é organizar tudo direito
</commit_message>
<xml_diff>
--- a/documentacao relatorio da competicao.docx
+++ b/documentacao relatorio da competicao.docx
@@ -4,21 +4,8 @@
   <w:body>
     <w:p>
       <w:r>
-        <w:t xml:space="preserve">1.Business </w:t>
-      </w:r>
-      <w:proofErr w:type="spellStart"/>
-      <w:r>
-        <w:t>and</w:t>
-      </w:r>
-      <w:proofErr w:type="spellEnd"/>
-      <w:r>
-        <w:t xml:space="preserve"> Data </w:t>
-      </w:r>
-      <w:proofErr w:type="spellStart"/>
-      <w:r>
-        <w:t>Understanding</w:t>
-      </w:r>
-      <w:proofErr w:type="spellEnd"/>
+        <w:t>1.Business and Data Understanding</w:t>
+      </w:r>
     </w:p>
     <w:p>
       <w:r>
@@ -31,50 +18,16 @@
         <w:t>training set</w:t>
       </w:r>
       <w:r>
-        <w:t xml:space="preserve"> deverá ser usado para desenvolver e treinar o modelo de </w:t>
-      </w:r>
-      <w:proofErr w:type="spellStart"/>
-      <w:r>
-        <w:t>Machine</w:t>
-      </w:r>
-      <w:proofErr w:type="spellEnd"/>
-      <w:r>
-        <w:t xml:space="preserve"> </w:t>
-      </w:r>
-      <w:proofErr w:type="spellStart"/>
-      <w:r>
-        <w:t>Learning</w:t>
-      </w:r>
-      <w:proofErr w:type="spellEnd"/>
-      <w:r>
-        <w:t>. No training set é fornecida informação referente ao nível de incidentes rodoviários (</w:t>
-      </w:r>
-      <w:proofErr w:type="spellStart"/>
+        <w:t xml:space="preserve"> deverá ser usado para desenvolver e treinar o modelo de Machine Learning. No training set é fornecida informação referente ao nível de incidentes rodoviários (</w:t>
+      </w:r>
       <w:r>
         <w:rPr>
           <w:b/>
         </w:rPr>
         <w:t>accidents</w:t>
       </w:r>
-      <w:proofErr w:type="spellEnd"/>
-      <w:r>
-        <w:t xml:space="preserve">) de cada registo para que possam treinar os modelos de aprendizagem. O modelo a desenvolver deverá ter, na sua base, </w:t>
-      </w:r>
-      <w:proofErr w:type="spellStart"/>
-      <w:r>
-        <w:t>features</w:t>
-      </w:r>
-      <w:proofErr w:type="spellEnd"/>
-      <w:r>
-        <w:t xml:space="preserve"> como a magnitude do atraso que se verifica numa determinada hora, o tempo de atraso provocado pelos incidentes, a temperatura, pressão atmosférica e a velocidade do vento, entre outras </w:t>
-      </w:r>
-      <w:proofErr w:type="spellStart"/>
-      <w:r>
-        <w:t>features</w:t>
-      </w:r>
-      <w:proofErr w:type="spellEnd"/>
-      <w:r>
-        <w:t xml:space="preserve"> que caracterizam um determinado ponto temporal.”</w:t>
+      <w:r>
+        <w:t>) de cada registo para que possam treinar os modelos de aprendizagem. O modelo a desenvolver deverá ter, na sua base, features como a magnitude do atraso que se verifica numa determinada hora, o tempo de atraso provocado pelos incidentes, a temperatura, pressão atmosférica e a velocidade do vento, entre outras features que caracterizam um determinado ponto temporal.”</w:t>
       </w:r>
     </w:p>
     <w:p/>
@@ -82,68 +35,20 @@
       <w:r>
         <w:t xml:space="preserve">“O </w:t>
       </w:r>
-      <w:proofErr w:type="spellStart"/>
       <w:r>
         <w:rPr>
           <w:b/>
         </w:rPr>
-        <w:t>test</w:t>
-      </w:r>
-      <w:proofErr w:type="spellEnd"/>
-      <w:r>
-        <w:rPr>
-          <w:b/>
-        </w:rPr>
-        <w:t xml:space="preserve"> set</w:t>
-      </w:r>
-      <w:r>
-        <w:t xml:space="preserve"> será utilizado para validar a performance do modelo em dados ainda não vistos pelo mesmo. Neste </w:t>
-      </w:r>
-      <w:proofErr w:type="spellStart"/>
-      <w:r>
-        <w:t>dataset</w:t>
-      </w:r>
-      <w:proofErr w:type="spellEnd"/>
-      <w:r>
-        <w:t xml:space="preserve"> de teste não é fornecida a </w:t>
-      </w:r>
-      <w:proofErr w:type="spellStart"/>
-      <w:r>
-        <w:t>class</w:t>
-      </w:r>
-      <w:proofErr w:type="spellEnd"/>
-      <w:r>
-        <w:t xml:space="preserve"> referente ao nível de incidentes rodoviários. O vosso trabalho é prever essa mesma </w:t>
-      </w:r>
-      <w:proofErr w:type="spellStart"/>
-      <w:r>
-        <w:t>class</w:t>
-      </w:r>
-      <w:proofErr w:type="spellEnd"/>
-      <w:r>
-        <w:t xml:space="preserve">. Devem utilizar o modelo desenvolvido para prever, para cada registo do </w:t>
-      </w:r>
-      <w:proofErr w:type="spellStart"/>
-      <w:r>
-        <w:t>test</w:t>
-      </w:r>
-      <w:proofErr w:type="spellEnd"/>
-      <w:r>
-        <w:t xml:space="preserve"> set, o nível de incidentes rodoviários esperados.”</w:t>
+        <w:t>test set</w:t>
+      </w:r>
+      <w:r>
+        <w:t xml:space="preserve"> será utilizado para validar a performance do modelo em dados ainda não vistos pelo mesmo. Neste dataset de teste não é fornecida a class referente ao nível de incidentes rodoviários. O vosso trabalho é prever essa mesma class. Devem utilizar o modelo desenvolvido para prever, para cada registo do test set, o nível de incidentes rodoviários esperados.”</w:t>
       </w:r>
     </w:p>
     <w:p/>
     <w:p>
       <w:r>
-        <w:t xml:space="preserve">É também disponibilizado um exemplo de um ficheiro de submissão (example_submission.csv) onde é assumido que o nível de incidentes rodoviários esperado para cada registo é </w:t>
-      </w:r>
-      <w:proofErr w:type="spellStart"/>
-      <w:r>
-        <w:t>Medium</w:t>
-      </w:r>
-      <w:proofErr w:type="spellEnd"/>
-      <w:r>
-        <w:t>.</w:t>
+        <w:t>É também disponibilizado um exemplo de um ficheiro de submissão (example_submission.csv) onde é assumido que o nível de incidentes rodoviários esperado para cada registo é Medium.</w:t>
       </w:r>
     </w:p>
     <w:p>
@@ -155,262 +60,73 @@
       <w:pPr>
         <w:pStyle w:val="Cabealho1"/>
       </w:pPr>
-      <w:proofErr w:type="spellStart"/>
       <w:r>
         <w:t>Features</w:t>
       </w:r>
-      <w:proofErr w:type="spellEnd"/>
-    </w:p>
-    <w:p>
-      <w:proofErr w:type="spellStart"/>
-      <w:proofErr w:type="gramStart"/>
-      <w:r>
-        <w:t>city_name</w:t>
-      </w:r>
-      <w:proofErr w:type="spellEnd"/>
-      <w:proofErr w:type="gramEnd"/>
-      <w:r>
-        <w:t xml:space="preserve"> - nome da cidade em causa;</w:t>
-      </w:r>
-    </w:p>
-    <w:p>
-      <w:proofErr w:type="spellStart"/>
-      <w:proofErr w:type="gramStart"/>
-      <w:r>
-        <w:t>record_date</w:t>
-      </w:r>
-      <w:proofErr w:type="spellEnd"/>
-      <w:proofErr w:type="gramEnd"/>
-      <w:r>
-        <w:t xml:space="preserve"> - o </w:t>
-      </w:r>
-      <w:proofErr w:type="spellStart"/>
-      <w:r>
-        <w:t>timestamp</w:t>
-      </w:r>
-      <w:proofErr w:type="spellEnd"/>
-      <w:r>
-        <w:t xml:space="preserve"> associado ao registo;</w:t>
-      </w:r>
-    </w:p>
-    <w:p>
-      <w:proofErr w:type="spellStart"/>
-      <w:proofErr w:type="gramStart"/>
-      <w:r>
-        <w:t>magnitude_of_delay</w:t>
-      </w:r>
-      <w:proofErr w:type="spellEnd"/>
-      <w:proofErr w:type="gramEnd"/>
-      <w:r>
-        <w:t xml:space="preserve"> - magnitude do atraso provocado pelos incidentes que se verificam no </w:t>
-      </w:r>
-      <w:proofErr w:type="spellStart"/>
-      <w:r>
-        <w:t>record_date</w:t>
-      </w:r>
-      <w:proofErr w:type="spellEnd"/>
-      <w:r>
-        <w:t xml:space="preserve"> correspondente;</w:t>
-      </w:r>
-    </w:p>
-    <w:p>
-      <w:proofErr w:type="spellStart"/>
-      <w:proofErr w:type="gramStart"/>
-      <w:r>
-        <w:t>delay_in_seconds</w:t>
-      </w:r>
-      <w:proofErr w:type="spellEnd"/>
-      <w:proofErr w:type="gramEnd"/>
-      <w:r>
-        <w:t xml:space="preserve"> - atraso, em segundos, provocado pelos incidentes que se verificam no </w:t>
-      </w:r>
-      <w:proofErr w:type="spellStart"/>
-      <w:r>
-        <w:t>record_date</w:t>
-      </w:r>
-      <w:proofErr w:type="spellEnd"/>
-      <w:r>
-        <w:t xml:space="preserve"> correspondente;</w:t>
-      </w:r>
-    </w:p>
-    <w:p>
-      <w:proofErr w:type="spellStart"/>
-      <w:proofErr w:type="gramStart"/>
-      <w:r>
-        <w:t>affected_roads</w:t>
-      </w:r>
-      <w:proofErr w:type="spellEnd"/>
-      <w:proofErr w:type="gramEnd"/>
-      <w:r>
-        <w:t xml:space="preserve"> - estradas </w:t>
-      </w:r>
-      <w:proofErr w:type="spellStart"/>
-      <w:r>
-        <w:t>afectadas</w:t>
-      </w:r>
-      <w:proofErr w:type="spellEnd"/>
-      <w:r>
-        <w:t xml:space="preserve"> pelos incidentes que se verificam no </w:t>
-      </w:r>
-      <w:proofErr w:type="spellStart"/>
-      <w:r>
-        <w:t>record_date</w:t>
-      </w:r>
-      <w:proofErr w:type="spellEnd"/>
-      <w:r>
-        <w:t xml:space="preserve"> correspondente;</w:t>
-      </w:r>
-    </w:p>
-    <w:p>
-      <w:proofErr w:type="spellStart"/>
-      <w:proofErr w:type="gramStart"/>
-      <w:r>
-        <w:t>luminosity</w:t>
-      </w:r>
-      <w:proofErr w:type="spellEnd"/>
-      <w:proofErr w:type="gramEnd"/>
-      <w:r>
-        <w:t xml:space="preserve"> - o nível de luminosidade que se verificava na cidade de Braga;</w:t>
-      </w:r>
-    </w:p>
-    <w:p>
-      <w:proofErr w:type="spellStart"/>
-      <w:proofErr w:type="gramStart"/>
-      <w:r>
-        <w:t>avg_temperature</w:t>
-      </w:r>
-      <w:proofErr w:type="spellEnd"/>
-      <w:proofErr w:type="gramEnd"/>
-      <w:r>
-        <w:t xml:space="preserve"> - valor médio da temperatura para o </w:t>
-      </w:r>
-      <w:proofErr w:type="spellStart"/>
-      <w:r>
-        <w:t>record_date</w:t>
-      </w:r>
-      <w:proofErr w:type="spellEnd"/>
-      <w:r>
-        <w:t xml:space="preserve"> na cidade de Braga;</w:t>
-      </w:r>
-    </w:p>
-    <w:p>
-      <w:proofErr w:type="spellStart"/>
-      <w:proofErr w:type="gramStart"/>
-      <w:r>
-        <w:t>avg_atm_pressure</w:t>
-      </w:r>
-      <w:proofErr w:type="spellEnd"/>
-      <w:proofErr w:type="gramEnd"/>
-      <w:r>
-        <w:t xml:space="preserve"> - valor médio da pressão atmosférica para o </w:t>
-      </w:r>
-      <w:proofErr w:type="spellStart"/>
-      <w:r>
-        <w:t>record_date</w:t>
-      </w:r>
-      <w:proofErr w:type="spellEnd"/>
-      <w:r>
-        <w:t xml:space="preserve"> na cidade de Braga;</w:t>
-      </w:r>
-    </w:p>
-    <w:p>
-      <w:proofErr w:type="spellStart"/>
-      <w:proofErr w:type="gramStart"/>
-      <w:r>
-        <w:t>avg_humidity</w:t>
-      </w:r>
-      <w:proofErr w:type="spellEnd"/>
-      <w:proofErr w:type="gramEnd"/>
-      <w:r>
-        <w:t xml:space="preserve"> - valor médio da humidade para o </w:t>
-      </w:r>
-      <w:proofErr w:type="spellStart"/>
-      <w:r>
-        <w:t>record_date</w:t>
-      </w:r>
-      <w:proofErr w:type="spellEnd"/>
-      <w:r>
-        <w:t xml:space="preserve"> na cidade de Braga;</w:t>
-      </w:r>
-    </w:p>
-    <w:p>
-      <w:proofErr w:type="spellStart"/>
-      <w:proofErr w:type="gramStart"/>
-      <w:r>
-        <w:t>avg_wind_speed</w:t>
-      </w:r>
-      <w:proofErr w:type="spellEnd"/>
-      <w:proofErr w:type="gramEnd"/>
-      <w:r>
-        <w:t xml:space="preserve"> - valor médio da velocidade do vento para o </w:t>
-      </w:r>
-      <w:proofErr w:type="spellStart"/>
-      <w:r>
-        <w:t>record_date</w:t>
-      </w:r>
-      <w:proofErr w:type="spellEnd"/>
-      <w:r>
-        <w:t xml:space="preserve"> na cidade de Braga;</w:t>
-      </w:r>
-    </w:p>
-    <w:p>
-      <w:proofErr w:type="spellStart"/>
-      <w:proofErr w:type="gramStart"/>
-      <w:r>
-        <w:t>avg_precipitation</w:t>
-      </w:r>
-      <w:proofErr w:type="spellEnd"/>
-      <w:proofErr w:type="gramEnd"/>
-      <w:r>
-        <w:t xml:space="preserve"> - valor médio de precipitação para o </w:t>
-      </w:r>
-      <w:proofErr w:type="spellStart"/>
-      <w:r>
-        <w:t>record_date</w:t>
-      </w:r>
-      <w:proofErr w:type="spellEnd"/>
-      <w:r>
-        <w:t xml:space="preserve"> na cidade de Braga;</w:t>
-      </w:r>
-    </w:p>
-    <w:p>
-      <w:proofErr w:type="spellStart"/>
-      <w:proofErr w:type="gramStart"/>
-      <w:r>
-        <w:t>avg_rain</w:t>
-      </w:r>
-      <w:proofErr w:type="spellEnd"/>
-      <w:proofErr w:type="gramEnd"/>
-      <w:r>
-        <w:t xml:space="preserve"> - avaliação qualitativa do nível de precipitação para o </w:t>
-      </w:r>
-      <w:proofErr w:type="spellStart"/>
-      <w:r>
-        <w:t>record_date</w:t>
-      </w:r>
-      <w:proofErr w:type="spellEnd"/>
-      <w:r>
-        <w:t xml:space="preserve"> na cidade de Braga;</w:t>
-      </w:r>
-    </w:p>
-    <w:p>
-      <w:proofErr w:type="spellStart"/>
-      <w:proofErr w:type="gramStart"/>
-      <w:r>
-        <w:t>accidents</w:t>
-      </w:r>
-      <w:proofErr w:type="spellEnd"/>
-      <w:proofErr w:type="gramEnd"/>
-      <w:r>
-        <w:t xml:space="preserve"> - indicação acerca do nível de incidentes rodoviários que se verificam no </w:t>
-      </w:r>
-      <w:proofErr w:type="spellStart"/>
-      <w:r>
-        <w:t>record_date</w:t>
-      </w:r>
-      <w:proofErr w:type="spellEnd"/>
-      <w:r>
-        <w:t xml:space="preserve"> correspondente na cidade de Braga.</w:t>
+    </w:p>
+    <w:p>
+      <w:r>
+        <w:t>city_name - nome da cidade em causa;</w:t>
+      </w:r>
+    </w:p>
+    <w:p>
+      <w:r>
+        <w:t>record_date - o timestamp associado ao registo;</w:t>
+      </w:r>
+    </w:p>
+    <w:p>
+      <w:r>
+        <w:t>magnitude_of_delay - magnitude do atraso provocado pelos incidentes que se verificam no record_date correspondente;</w:t>
+      </w:r>
+    </w:p>
+    <w:p>
+      <w:r>
+        <w:t>delay_in_seconds - atraso, em segundos, provocado pelos incidentes que se verificam no record_date correspondente;</w:t>
+      </w:r>
+    </w:p>
+    <w:p>
+      <w:r>
+        <w:t>affected_roads - estradas afectadas pelos incidentes que se verificam no record_date correspondente;</w:t>
+      </w:r>
+    </w:p>
+    <w:p>
+      <w:r>
+        <w:t>luminosity - o nível de luminosidade que se verificava na cidade de Braga;</w:t>
+      </w:r>
+    </w:p>
+    <w:p>
+      <w:r>
+        <w:t>avg_temperature - valor médio da temperatura para o record_date na cidade de Braga;</w:t>
+      </w:r>
+    </w:p>
+    <w:p>
+      <w:r>
+        <w:t>avg_atm_pressure - valor médio da pressão atmosférica para o record_date na cidade de Braga;</w:t>
+      </w:r>
+    </w:p>
+    <w:p>
+      <w:r>
+        <w:t>avg_humidity - valor médio da humidade para o record_date na cidade de Braga;</w:t>
+      </w:r>
+    </w:p>
+    <w:p>
+      <w:r>
+        <w:t>avg_wind_speed - valor médio da velocidade do vento para o record_date na cidade de Braga;</w:t>
+      </w:r>
+    </w:p>
+    <w:p>
+      <w:r>
+        <w:t>avg_precipitation - valor médio de precipitação para o record_date na cidade de Braga;</w:t>
+      </w:r>
+    </w:p>
+    <w:p>
+      <w:r>
+        <w:t>avg_rain - avaliação qualitativa do nível de precipitação para o record_date na cidade de Braga;</w:t>
+      </w:r>
+    </w:p>
+    <w:p>
+      <w:r>
+        <w:t>accidents - indicação acerca do nível de incidentes rodoviários que se verificam no record_date correspondente na cidade de Braga.</w:t>
       </w:r>
     </w:p>
     <w:p/>
@@ -462,7 +178,7 @@
                     <pic:cNvPicPr/>
                   </pic:nvPicPr>
                   <pic:blipFill rotWithShape="1">
-                    <a:blip r:embed="rId5"/>
+                    <a:blip r:embed="rId7"/>
                     <a:srcRect t="5516" b="2991"/>
                     <a:stretch/>
                   </pic:blipFill>
@@ -577,7 +293,7 @@
     <w:p>
       <w:pPr>
         <w:pStyle w:val="PargrafodaLista"/>
-        <w:ind w:left="-993"/>
+        <w:ind w:left="1134"/>
       </w:pPr>
       <w:r>
         <w:br/>
@@ -589,8 +305,8 @@
         </w:rPr>
         <w:drawing>
           <wp:inline distT="0" distB="0" distL="0" distR="0" wp14:anchorId="4944049B" wp14:editId="24E1C42E">
-            <wp:extent cx="6482315" cy="4332364"/>
-            <wp:effectExtent l="0" t="0" r="0" b="0"/>
+            <wp:extent cx="3617110" cy="3201083"/>
+            <wp:effectExtent l="0" t="0" r="2540" b="0"/>
             <wp:docPr id="1" name="Imagem 1"/>
             <wp:cNvGraphicFramePr>
               <a:graphicFrameLocks xmlns:a="http://schemas.openxmlformats.org/drawingml/2006/main" noChangeAspect="1"/>
@@ -603,14 +319,14 @@
                     <pic:cNvPicPr/>
                   </pic:nvPicPr>
                   <pic:blipFill rotWithShape="1">
-                    <a:blip r:embed="rId6"/>
-                    <a:srcRect l="686" t="7949" r="1198" b="5015"/>
+                    <a:blip r:embed="rId8"/>
+                    <a:srcRect l="24705" t="7949" r="1198" b="5015"/>
                     <a:stretch/>
                   </pic:blipFill>
                   <pic:spPr bwMode="auto">
                     <a:xfrm>
                       <a:off x="0" y="0"/>
-                      <a:ext cx="6493884" cy="4340096"/>
+                      <a:ext cx="3631966" cy="3214230"/>
                     </a:xfrm>
                     <a:prstGeom prst="rect">
                       <a:avLst/>
@@ -641,7 +357,6 @@
           <w:noProof/>
           <w:lang w:eastAsia="pt-PT"/>
         </w:rPr>
-        <w:lastRenderedPageBreak/>
         <w:drawing>
           <wp:inline distT="0" distB="0" distL="0" distR="0" wp14:anchorId="3A559BCF" wp14:editId="775C4F15">
             <wp:extent cx="7182769" cy="4441298"/>
@@ -658,7 +373,7 @@
                     <pic:cNvPicPr/>
                   </pic:nvPicPr>
                   <pic:blipFill rotWithShape="1">
-                    <a:blip r:embed="rId7"/>
+                    <a:blip r:embed="rId9"/>
                     <a:srcRect l="21697" t="8880" r="11639" b="15016"/>
                     <a:stretch/>
                   </pic:blipFill>
@@ -696,118 +411,22 @@
         <w:pStyle w:val="PargrafodaLista"/>
       </w:pPr>
     </w:p>
-    <w:p>
-      <w:pPr>
-        <w:pStyle w:val="PargrafodaLista"/>
-      </w:pPr>
-    </w:p>
-    <w:p>
-      <w:pPr>
-        <w:pStyle w:val="PargrafodaLista"/>
-        <w:ind w:left="142"/>
-      </w:pPr>
-    </w:p>
-    <w:p>
-      <w:pPr>
-        <w:pStyle w:val="PargrafodaLista"/>
-      </w:pPr>
-    </w:p>
-    <w:p>
-      <w:pPr>
-        <w:pStyle w:val="PargrafodaLista"/>
-      </w:pPr>
-    </w:p>
-    <w:p>
-      <w:pPr>
-        <w:pStyle w:val="PargrafodaLista"/>
-      </w:pPr>
-    </w:p>
-    <w:p>
-      <w:pPr>
-        <w:pStyle w:val="PargrafodaLista"/>
-      </w:pPr>
-    </w:p>
-    <w:p>
-      <w:pPr>
-        <w:pStyle w:val="PargrafodaLista"/>
-      </w:pPr>
-    </w:p>
-    <w:p>
-      <w:pPr>
-        <w:pStyle w:val="PargrafodaLista"/>
-      </w:pPr>
-    </w:p>
-    <w:p>
-      <w:pPr>
-        <w:pStyle w:val="PargrafodaLista"/>
-      </w:pPr>
-    </w:p>
-    <w:p>
-      <w:pPr>
-        <w:ind w:left="360"/>
-      </w:pPr>
-    </w:p>
-    <w:p>
-      <w:pPr>
-        <w:pStyle w:val="PargrafodaLista"/>
-      </w:pPr>
-    </w:p>
-    <w:p>
-      <w:pPr>
-        <w:pStyle w:val="PargrafodaLista"/>
-      </w:pPr>
-    </w:p>
-    <w:p>
-      <w:pPr>
-        <w:pStyle w:val="PargrafodaLista"/>
-      </w:pPr>
-    </w:p>
-    <w:p>
-      <w:pPr>
-        <w:pStyle w:val="PargrafodaLista"/>
-      </w:pPr>
-    </w:p>
-    <w:p>
-      <w:pPr>
-        <w:pStyle w:val="PargrafodaLista"/>
-      </w:pPr>
-    </w:p>
-    <w:p>
-      <w:pPr>
-        <w:pStyle w:val="PargrafodaLista"/>
-      </w:pPr>
-    </w:p>
-    <w:p>
-      <w:pPr>
-        <w:pStyle w:val="PargrafodaLista"/>
-      </w:pPr>
-    </w:p>
-    <w:p>
-      <w:pPr>
-        <w:pStyle w:val="PargrafodaLista"/>
-      </w:pPr>
-    </w:p>
-    <w:p>
-      <w:pPr>
-        <w:pStyle w:val="PargrafodaLista"/>
-      </w:pPr>
-    </w:p>
-    <w:p>
-      <w:pPr>
-        <w:pStyle w:val="PargrafodaLista"/>
-      </w:pPr>
-    </w:p>
-    <w:p>
-      <w:pPr>
-        <w:pStyle w:val="PargrafodaLista"/>
-      </w:pPr>
-    </w:p>
-    <w:p>
-      <w:pPr>
-        <w:pStyle w:val="PargrafodaLista"/>
-      </w:pPr>
-      <w:r>
-        <w:lastRenderedPageBreak/>
+    <w:p/>
+    <w:p>
+      <w:pPr>
+        <w:pStyle w:val="PargrafodaLista"/>
+      </w:pPr>
+    </w:p>
+    <w:p>
+      <w:pPr>
+        <w:pStyle w:val="PargrafodaLista"/>
+      </w:pPr>
+    </w:p>
+    <w:p>
+      <w:pPr>
+        <w:pStyle w:val="PargrafodaLista"/>
+      </w:pPr>
+      <w:r>
         <w:t>DISTRIBUIÇÃO DA LUMINUSIDADE (CONTAGEM DE ACIDENTES)</w:t>
       </w:r>
     </w:p>
@@ -822,8 +441,8 @@
         </w:rPr>
         <w:drawing>
           <wp:inline distT="0" distB="0" distL="0" distR="0" wp14:anchorId="769C880F" wp14:editId="1577435C">
-            <wp:extent cx="6618832" cy="4414345"/>
-            <wp:effectExtent l="0" t="0" r="0" b="5715"/>
+            <wp:extent cx="4994910" cy="3917576"/>
+            <wp:effectExtent l="0" t="0" r="0" b="6985"/>
             <wp:docPr id="5" name="Imagem 5"/>
             <wp:cNvGraphicFramePr>
               <a:graphicFrameLocks xmlns:a="http://schemas.openxmlformats.org/drawingml/2006/main" noChangeAspect="1"/>
@@ -836,14 +455,14 @@
                     <pic:cNvPicPr/>
                   </pic:nvPicPr>
                   <pic:blipFill rotWithShape="1">
-                    <a:blip r:embed="rId8"/>
-                    <a:srcRect l="1035" t="7981" r="1057" b="5348"/>
+                    <a:blip r:embed="rId10"/>
+                    <a:srcRect l="25040" t="7981" r="1057" b="15084"/>
                     <a:stretch/>
                   </pic:blipFill>
                   <pic:spPr bwMode="auto">
                     <a:xfrm>
                       <a:off x="0" y="0"/>
-                      <a:ext cx="6643389" cy="4430723"/>
+                      <a:ext cx="5014587" cy="3933009"/>
                     </a:xfrm>
                     <a:prstGeom prst="rect">
                       <a:avLst/>
@@ -890,7 +509,7 @@
                     <pic:cNvPicPr/>
                   </pic:nvPicPr>
                   <pic:blipFill rotWithShape="1">
-                    <a:blip r:embed="rId9"/>
+                    <a:blip r:embed="rId11"/>
                     <a:srcRect l="24732" t="4850" r="17122" b="32569"/>
                     <a:stretch/>
                   </pic:blipFill>
@@ -1073,7 +692,7 @@
                     <pic:cNvPicPr/>
                   </pic:nvPicPr>
                   <pic:blipFill rotWithShape="1">
-                    <a:blip r:embed="rId10"/>
+                    <a:blip r:embed="rId12"/>
                     <a:srcRect l="29156" t="5557" b="3636"/>
                     <a:stretch/>
                   </pic:blipFill>
@@ -1171,7 +790,7 @@
                     <pic:cNvPicPr/>
                   </pic:nvPicPr>
                   <pic:blipFill rotWithShape="1">
-                    <a:blip r:embed="rId11"/>
+                    <a:blip r:embed="rId13"/>
                     <a:srcRect l="22738" t="8336" r="18218" b="18576"/>
                     <a:stretch/>
                   </pic:blipFill>
@@ -1250,7 +869,7 @@
                     <pic:cNvPicPr/>
                   </pic:nvPicPr>
                   <pic:blipFill rotWithShape="1">
-                    <a:blip r:embed="rId12"/>
+                    <a:blip r:embed="rId14"/>
                     <a:srcRect l="30023" t="5447" b="5084"/>
                     <a:stretch/>
                   </pic:blipFill>
@@ -1304,7 +923,7 @@
                     <pic:cNvPicPr/>
                   </pic:nvPicPr>
                   <pic:blipFill rotWithShape="1">
-                    <a:blip r:embed="rId13"/>
+                    <a:blip r:embed="rId15"/>
                     <a:srcRect l="20267" t="1959" r="12534"/>
                     <a:stretch/>
                   </pic:blipFill>
@@ -1336,7 +955,6 @@
       <w:pPr>
         <w:ind w:left="-1276"/>
       </w:pPr>
-      <w:bookmarkStart w:id="0" w:name="_GoBack"/>
       <w:r>
         <w:rPr>
           <w:noProof/>
@@ -1358,7 +976,7 @@
                     <pic:cNvPicPr/>
                   </pic:nvPicPr>
                   <pic:blipFill rotWithShape="1">
-                    <a:blip r:embed="rId14">
+                    <a:blip r:embed="rId16">
                       <a:extLst>
                         <a:ext uri="{28A0092B-C50C-407E-A947-70E740481C1C}">
                           <a14:useLocalDpi xmlns:a14="http://schemas.microsoft.com/office/drawing/2010/main" val="0"/>
@@ -1391,7 +1009,1274 @@
           </wp:inline>
         </w:drawing>
       </w:r>
+    </w:p>
+    <w:p>
+      <w:pPr>
+        <w:ind w:left="-1276"/>
+      </w:pPr>
+    </w:p>
+    <w:p>
+      <w:pPr>
+        <w:ind w:left="-1276"/>
+        <w:rPr>
+          <w:noProof/>
+          <w:lang w:eastAsia="pt-PT"/>
+        </w:rPr>
+      </w:pPr>
+    </w:p>
+    <w:p>
+      <w:pPr>
+        <w:ind w:left="-1276"/>
+        <w:rPr>
+          <w:noProof/>
+          <w:lang w:eastAsia="pt-PT"/>
+        </w:rPr>
+      </w:pPr>
+    </w:p>
+    <w:p>
+      <w:pPr>
+        <w:ind w:left="-1276"/>
+        <w:rPr>
+          <w:noProof/>
+          <w:lang w:eastAsia="pt-PT"/>
+        </w:rPr>
+      </w:pPr>
+    </w:p>
+    <w:p>
+      <w:pPr>
+        <w:pStyle w:val="Cabealho2"/>
+      </w:pPr>
+      <w:r>
+        <w:lastRenderedPageBreak/>
+        <w:t xml:space="preserve">Correlação Entre Todas as Variáveis </w:t>
+      </w:r>
+    </w:p>
+    <w:p>
+      <w:pPr>
+        <w:rPr>
+          <w:lang w:eastAsia="pt-PT"/>
+        </w:rPr>
+      </w:pPr>
+      <w:r>
+        <w:rPr>
+          <w:lang w:eastAsia="pt-PT"/>
+        </w:rPr>
+        <w:t>Linear</w:t>
+      </w:r>
+    </w:p>
+    <w:p>
+      <w:pPr>
+        <w:ind w:left="-1276"/>
+      </w:pPr>
+      <w:r>
+        <w:rPr>
+          <w:noProof/>
+          <w:lang w:eastAsia="pt-PT"/>
+        </w:rPr>
+        <mc:AlternateContent>
+          <mc:Choice Requires="wps">
+            <w:drawing>
+              <wp:anchor distT="0" distB="0" distL="114300" distR="114300" simplePos="0" relativeHeight="251659264" behindDoc="0" locked="0" layoutInCell="1" allowOverlap="1">
+                <wp:simplePos x="0" y="0"/>
+                <wp:positionH relativeFrom="column">
+                  <wp:posOffset>2927985</wp:posOffset>
+                </wp:positionH>
+                <wp:positionV relativeFrom="paragraph">
+                  <wp:posOffset>8890</wp:posOffset>
+                </wp:positionV>
+                <wp:extent cx="3276600" cy="8199120"/>
+                <wp:effectExtent l="0" t="0" r="19050" b="11430"/>
+                <wp:wrapNone/>
+                <wp:docPr id="13" name="Caixa de texto 13"/>
+                <wp:cNvGraphicFramePr/>
+                <a:graphic xmlns:a="http://schemas.openxmlformats.org/drawingml/2006/main">
+                  <a:graphicData uri="http://schemas.microsoft.com/office/word/2010/wordprocessingShape">
+                    <wps:wsp>
+                      <wps:cNvSpPr txBox="1"/>
+                      <wps:spPr>
+                        <a:xfrm>
+                          <a:off x="0" y="0"/>
+                          <a:ext cx="3276600" cy="8199120"/>
+                        </a:xfrm>
+                        <a:prstGeom prst="rect">
+                          <a:avLst/>
+                        </a:prstGeom>
+                        <a:solidFill>
+                          <a:schemeClr val="lt1"/>
+                        </a:solidFill>
+                        <a:ln w="6350">
+                          <a:solidFill>
+                            <a:prstClr val="black"/>
+                          </a:solidFill>
+                        </a:ln>
+                        <a:effectLst/>
+                      </wps:spPr>
+                      <wps:style>
+                        <a:lnRef idx="0">
+                          <a:schemeClr val="accent1"/>
+                        </a:lnRef>
+                        <a:fillRef idx="0">
+                          <a:schemeClr val="accent1"/>
+                        </a:fillRef>
+                        <a:effectRef idx="0">
+                          <a:schemeClr val="accent1"/>
+                        </a:effectRef>
+                        <a:fontRef idx="minor">
+                          <a:schemeClr val="dk1"/>
+                        </a:fontRef>
+                      </wps:style>
+                      <wps:txbx>
+                        <w:txbxContent>
+                          <w:p>
+                            <w:pPr>
+                              <w:pStyle w:val="PargrafodaLista"/>
+                              <w:numPr>
+                                <w:ilvl w:val="0"/>
+                                <w:numId w:val="3"/>
+                              </w:numPr>
+                            </w:pPr>
+                            <w:r>
+                              <w:t>Como podemos ver a variável mais correlacionada com accidents é a Roads N;</w:t>
+                            </w:r>
+                          </w:p>
+                          <w:p>
+                            <w:pPr>
+                              <w:pStyle w:val="PargrafodaLista"/>
+                              <w:numPr>
+                                <w:ilvl w:val="0"/>
+                                <w:numId w:val="3"/>
+                              </w:numPr>
+                            </w:pPr>
+                            <w:r>
+                              <w:t>A Magnitude_of_Delay e o Delay em segundos são muito correlacionados;</w:t>
+                            </w:r>
+                          </w:p>
+                          <w:p>
+                            <w:pPr>
+                              <w:pStyle w:val="PargrafodaLista"/>
+                              <w:numPr>
+                                <w:ilvl w:val="0"/>
+                                <w:numId w:val="3"/>
+                              </w:numPr>
+                            </w:pPr>
+                            <w:r>
+                              <w:t>A Magnitude of Delay e o Roads N também são</w:t>
+                            </w:r>
+                            <w:r>
+                              <w:t xml:space="preserve"> muito correlacionadas</w:t>
+                            </w:r>
+                            <w:r>
+                              <w:t>;</w:t>
+                            </w:r>
+                          </w:p>
+                          <w:p>
+                            <w:pPr>
+                              <w:pStyle w:val="PargrafodaLista"/>
+                              <w:numPr>
+                                <w:ilvl w:val="0"/>
+                                <w:numId w:val="3"/>
+                              </w:numPr>
+                            </w:pPr>
+                            <w:r>
+                              <w:t>A luminosidade e a parte do dia estão muito correlacionadas;</w:t>
+                            </w:r>
+                          </w:p>
+                          <w:p>
+                            <w:pPr>
+                              <w:pStyle w:val="PargrafodaLista"/>
+                              <w:numPr>
+                                <w:ilvl w:val="0"/>
+                                <w:numId w:val="3"/>
+                              </w:numPr>
+                            </w:pPr>
+                            <w:r>
+                              <w:t>A Avg_temperature e a Parte do dia estão correlacionadas;</w:t>
+                            </w:r>
+                          </w:p>
+                          <w:p>
+                            <w:pPr>
+                              <w:pStyle w:val="PargrafodaLista"/>
+                              <w:numPr>
+                                <w:ilvl w:val="0"/>
+                                <w:numId w:val="3"/>
+                              </w:numPr>
+                            </w:pPr>
+                            <w:r>
+                              <w:t>A Avg Precipitation não é correlacionada com nada no modelo mas também sabemos que há poucos registos de precipitação;</w:t>
+                            </w:r>
+                          </w:p>
+                          <w:p>
+                            <w:pPr>
+                              <w:pStyle w:val="PargrafodaLista"/>
+                              <w:numPr>
+                                <w:ilvl w:val="0"/>
+                                <w:numId w:val="3"/>
+                              </w:numPr>
+                            </w:pPr>
+                            <w:r>
+                              <w:t>A Avg Rain tem correlação com algumas variáveis do modelo</w:t>
+                            </w:r>
+                          </w:p>
+                          <w:p>
+                            <w:pPr>
+                              <w:pStyle w:val="PargrafodaLista"/>
+                              <w:numPr>
+                                <w:ilvl w:val="0"/>
+                                <w:numId w:val="3"/>
+                              </w:numPr>
+                            </w:pPr>
+                            <w:r>
+                              <w:t>Hora e parte do dia estão bastante correlacionadas</w:t>
+                            </w:r>
+                          </w:p>
+                          <w:p>
+                            <w:pPr>
+                              <w:pStyle w:val="PargrafodaLista"/>
+                              <w:numPr>
+                                <w:ilvl w:val="0"/>
+                                <w:numId w:val="3"/>
+                              </w:numPr>
+                            </w:pPr>
+                            <w:r>
+                              <w:t>O quarter e o Month estão muito correlacionados com o Roads CM</w:t>
+                            </w:r>
+                          </w:p>
+                          <w:p>
+                            <w:pPr>
+                              <w:pStyle w:val="PargrafodaLista"/>
+                              <w:numPr>
+                                <w:ilvl w:val="0"/>
+                                <w:numId w:val="3"/>
+                              </w:numPr>
+                              <w:rPr>
+                                <w:lang w:val="en-US"/>
+                              </w:rPr>
+                            </w:pPr>
+                            <w:r>
+                              <w:rPr>
+                                <w:lang w:val="en-US"/>
+                              </w:rPr>
+                              <w:t>Road CM com Road IL e M</w:t>
+                            </w:r>
+                          </w:p>
+                          <w:p>
+                            <w:pPr>
+                              <w:pStyle w:val="PargrafodaLista"/>
+                              <w:numPr>
+                                <w:ilvl w:val="0"/>
+                                <w:numId w:val="3"/>
+                              </w:numPr>
+                              <w:rPr>
+                                <w:lang w:val="en-US"/>
+                              </w:rPr>
+                            </w:pPr>
+                            <w:r>
+                              <w:rPr>
+                                <w:lang w:val="en-US"/>
+                              </w:rPr>
+                              <w:t>Road IL com EM</w:t>
+                            </w:r>
+                          </w:p>
+                          <w:p>
+                            <w:pPr>
+                              <w:pStyle w:val="PargrafodaLista"/>
+                              <w:rPr>
+                                <w:lang w:val="en-US"/>
+                              </w:rPr>
+                            </w:pPr>
+                          </w:p>
+                        </w:txbxContent>
+                      </wps:txbx>
+                      <wps:bodyPr rot="0" spcFirstLastPara="0" vertOverflow="overflow" horzOverflow="overflow" vert="horz" wrap="square" lIns="91440" tIns="45720" rIns="91440" bIns="45720" numCol="1" spcCol="0" rtlCol="0" fromWordArt="0" anchor="t" anchorCtr="0" forceAA="0" compatLnSpc="1">
+                        <a:prstTxWarp prst="textNoShape">
+                          <a:avLst/>
+                        </a:prstTxWarp>
+                        <a:noAutofit/>
+                      </wps:bodyPr>
+                    </wps:wsp>
+                  </a:graphicData>
+                </a:graphic>
+                <wp14:sizeRelH relativeFrom="margin">
+                  <wp14:pctWidth>0</wp14:pctWidth>
+                </wp14:sizeRelH>
+                <wp14:sizeRelV relativeFrom="margin">
+                  <wp14:pctHeight>0</wp14:pctHeight>
+                </wp14:sizeRelV>
+              </wp:anchor>
+            </w:drawing>
+          </mc:Choice>
+          <mc:Fallback>
+            <w:pict>
+              <v:shapetype id="_x0000_t202" coordsize="21600,21600" o:spt="202" path="m,l,21600r21600,l21600,xe">
+                <v:stroke joinstyle="miter"/>
+                <v:path gradientshapeok="t" o:connecttype="rect"/>
+              </v:shapetype>
+              <v:shape id="Caixa de texto 13" o:spid="_x0000_s1026" type="#_x0000_t202" style="position:absolute;left:0;text-align:left;margin-left:230.55pt;margin-top:.7pt;width:258pt;height:645.6pt;z-index:251659264;visibility:visible;mso-wrap-style:square;mso-width-percent:0;mso-height-percent:0;mso-wrap-distance-left:9pt;mso-wrap-distance-top:0;mso-wrap-distance-right:9pt;mso-wrap-distance-bottom:0;mso-position-horizontal:absolute;mso-position-horizontal-relative:text;mso-position-vertical:absolute;mso-position-vertical-relative:text;mso-width-percent:0;mso-height-percent:0;mso-width-relative:margin;mso-height-relative:margin;v-text-anchor:top" o:gfxdata="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" fillcolor="white [3201]" strokeweight=".5pt">
+                <v:textbox>
+                  <w:txbxContent>
+                    <w:p>
+                      <w:pPr>
+                        <w:pStyle w:val="PargrafodaLista"/>
+                        <w:numPr>
+                          <w:ilvl w:val="0"/>
+                          <w:numId w:val="3"/>
+                        </w:numPr>
+                      </w:pPr>
+                      <w:r>
+                        <w:t>Como podemos ver a variável mais correlacionada com accidents é a Roads N;</w:t>
+                      </w:r>
+                    </w:p>
+                    <w:p>
+                      <w:pPr>
+                        <w:pStyle w:val="PargrafodaLista"/>
+                        <w:numPr>
+                          <w:ilvl w:val="0"/>
+                          <w:numId w:val="3"/>
+                        </w:numPr>
+                      </w:pPr>
+                      <w:r>
+                        <w:t>A Magnitude_of_Delay e o Delay em segundos são muito correlacionados;</w:t>
+                      </w:r>
+                    </w:p>
+                    <w:p>
+                      <w:pPr>
+                        <w:pStyle w:val="PargrafodaLista"/>
+                        <w:numPr>
+                          <w:ilvl w:val="0"/>
+                          <w:numId w:val="3"/>
+                        </w:numPr>
+                      </w:pPr>
+                      <w:r>
+                        <w:t>A Magnitude of Delay e o Roads N também são</w:t>
+                      </w:r>
+                      <w:r>
+                        <w:t xml:space="preserve"> muito correlacionadas</w:t>
+                      </w:r>
+                      <w:r>
+                        <w:t>;</w:t>
+                      </w:r>
+                    </w:p>
+                    <w:p>
+                      <w:pPr>
+                        <w:pStyle w:val="PargrafodaLista"/>
+                        <w:numPr>
+                          <w:ilvl w:val="0"/>
+                          <w:numId w:val="3"/>
+                        </w:numPr>
+                      </w:pPr>
+                      <w:r>
+                        <w:t>A luminosidade e a parte do dia estão muito correlacionadas;</w:t>
+                      </w:r>
+                    </w:p>
+                    <w:p>
+                      <w:pPr>
+                        <w:pStyle w:val="PargrafodaLista"/>
+                        <w:numPr>
+                          <w:ilvl w:val="0"/>
+                          <w:numId w:val="3"/>
+                        </w:numPr>
+                      </w:pPr>
+                      <w:r>
+                        <w:t>A Avg_temperature e a Parte do dia estão correlacionadas;</w:t>
+                      </w:r>
+                    </w:p>
+                    <w:p>
+                      <w:pPr>
+                        <w:pStyle w:val="PargrafodaLista"/>
+                        <w:numPr>
+                          <w:ilvl w:val="0"/>
+                          <w:numId w:val="3"/>
+                        </w:numPr>
+                      </w:pPr>
+                      <w:r>
+                        <w:t>A Avg Precipitation não é correlacionada com nada no modelo mas também sabemos que há poucos registos de precipitação;</w:t>
+                      </w:r>
+                    </w:p>
+                    <w:p>
+                      <w:pPr>
+                        <w:pStyle w:val="PargrafodaLista"/>
+                        <w:numPr>
+                          <w:ilvl w:val="0"/>
+                          <w:numId w:val="3"/>
+                        </w:numPr>
+                      </w:pPr>
+                      <w:r>
+                        <w:t>A Avg Rain tem correlação com algumas variáveis do modelo</w:t>
+                      </w:r>
+                    </w:p>
+                    <w:p>
+                      <w:pPr>
+                        <w:pStyle w:val="PargrafodaLista"/>
+                        <w:numPr>
+                          <w:ilvl w:val="0"/>
+                          <w:numId w:val="3"/>
+                        </w:numPr>
+                      </w:pPr>
+                      <w:r>
+                        <w:t>Hora e parte do dia estão bastante correlacionadas</w:t>
+                      </w:r>
+                    </w:p>
+                    <w:p>
+                      <w:pPr>
+                        <w:pStyle w:val="PargrafodaLista"/>
+                        <w:numPr>
+                          <w:ilvl w:val="0"/>
+                          <w:numId w:val="3"/>
+                        </w:numPr>
+                      </w:pPr>
+                      <w:r>
+                        <w:t>O quarter e o Month estão muito correlacionados com o Roads CM</w:t>
+                      </w:r>
+                    </w:p>
+                    <w:p>
+                      <w:pPr>
+                        <w:pStyle w:val="PargrafodaLista"/>
+                        <w:numPr>
+                          <w:ilvl w:val="0"/>
+                          <w:numId w:val="3"/>
+                        </w:numPr>
+                        <w:rPr>
+                          <w:lang w:val="en-US"/>
+                        </w:rPr>
+                      </w:pPr>
+                      <w:r>
+                        <w:rPr>
+                          <w:lang w:val="en-US"/>
+                        </w:rPr>
+                        <w:t>Road CM com Road IL e M</w:t>
+                      </w:r>
+                    </w:p>
+                    <w:p>
+                      <w:pPr>
+                        <w:pStyle w:val="PargrafodaLista"/>
+                        <w:numPr>
+                          <w:ilvl w:val="0"/>
+                          <w:numId w:val="3"/>
+                        </w:numPr>
+                        <w:rPr>
+                          <w:lang w:val="en-US"/>
+                        </w:rPr>
+                      </w:pPr>
+                      <w:r>
+                        <w:rPr>
+                          <w:lang w:val="en-US"/>
+                        </w:rPr>
+                        <w:t>Road IL com EM</w:t>
+                      </w:r>
+                    </w:p>
+                    <w:p>
+                      <w:pPr>
+                        <w:pStyle w:val="PargrafodaLista"/>
+                        <w:rPr>
+                          <w:lang w:val="en-US"/>
+                        </w:rPr>
+                      </w:pPr>
+                    </w:p>
+                  </w:txbxContent>
+                </v:textbox>
+              </v:shape>
+            </w:pict>
+          </mc:Fallback>
+        </mc:AlternateContent>
+      </w:r>
+      <w:r>
+        <w:rPr>
+          <w:noProof/>
+          <w:lang w:eastAsia="pt-PT"/>
+        </w:rPr>
+        <w:drawing>
+          <wp:inline distT="0" distB="0" distL="0" distR="0" wp14:anchorId="58E55332" wp14:editId="2153AFD7">
+            <wp:extent cx="3596640" cy="3846195"/>
+            <wp:effectExtent l="0" t="0" r="3810" b="1905"/>
+            <wp:docPr id="3" name="Imagem 3"/>
+            <wp:cNvGraphicFramePr>
+              <a:graphicFrameLocks xmlns:a="http://schemas.openxmlformats.org/drawingml/2006/main" noChangeAspect="1"/>
+            </wp:cNvGraphicFramePr>
+            <a:graphic xmlns:a="http://schemas.openxmlformats.org/drawingml/2006/main">
+              <a:graphicData uri="http://schemas.openxmlformats.org/drawingml/2006/picture">
+                <pic:pic xmlns:pic="http://schemas.openxmlformats.org/drawingml/2006/picture">
+                  <pic:nvPicPr>
+                    <pic:cNvPr id="1" name=""/>
+                    <pic:cNvPicPr/>
+                  </pic:nvPicPr>
+                  <pic:blipFill rotWithShape="1">
+                    <a:blip r:embed="rId17"/>
+                    <a:srcRect t="8844" r="18569" b="4951"/>
+                    <a:stretch/>
+                  </pic:blipFill>
+                  <pic:spPr bwMode="auto">
+                    <a:xfrm>
+                      <a:off x="0" y="0"/>
+                      <a:ext cx="3610491" cy="3861007"/>
+                    </a:xfrm>
+                    <a:prstGeom prst="rect">
+                      <a:avLst/>
+                    </a:prstGeom>
+                    <a:ln>
+                      <a:noFill/>
+                    </a:ln>
+                    <a:extLst>
+                      <a:ext uri="{53640926-AAD7-44D8-BBD7-CCE9431645EC}">
+                        <a14:shadowObscured xmlns:a14="http://schemas.microsoft.com/office/drawing/2010/main"/>
+                      </a:ext>
+                    </a:extLst>
+                  </pic:spPr>
+                </pic:pic>
+              </a:graphicData>
+            </a:graphic>
+          </wp:inline>
+        </w:drawing>
+      </w:r>
+    </w:p>
+    <w:p>
+      <w:pPr>
+        <w:ind w:left="-1276"/>
+      </w:pPr>
+    </w:p>
+    <w:p>
+      <w:pPr>
+        <w:rPr>
+          <w:lang w:eastAsia="pt-PT"/>
+        </w:rPr>
+      </w:pPr>
+      <w:r>
+        <w:rPr>
+          <w:lang w:eastAsia="pt-PT"/>
+        </w:rPr>
+        <w:t>Spearman</w:t>
+      </w:r>
+    </w:p>
+    <w:p>
+      <w:pPr>
+        <w:ind w:left="-1276"/>
+        <w:rPr>
+          <w:lang w:eastAsia="pt-PT"/>
+        </w:rPr>
+      </w:pPr>
+      <w:r>
+        <w:rPr>
+          <w:noProof/>
+          <w:lang w:eastAsia="pt-PT"/>
+        </w:rPr>
+        <w:drawing>
+          <wp:inline distT="0" distB="0" distL="0" distR="0" wp14:anchorId="65C2112C" wp14:editId="3CF8A81A">
+            <wp:extent cx="3550439" cy="3630930"/>
+            <wp:effectExtent l="0" t="0" r="0" b="7620"/>
+            <wp:docPr id="4" name="Imagem 4"/>
+            <wp:cNvGraphicFramePr>
+              <a:graphicFrameLocks xmlns:a="http://schemas.openxmlformats.org/drawingml/2006/main" noChangeAspect="1"/>
+            </wp:cNvGraphicFramePr>
+            <a:graphic xmlns:a="http://schemas.openxmlformats.org/drawingml/2006/main">
+              <a:graphicData uri="http://schemas.openxmlformats.org/drawingml/2006/picture">
+                <pic:pic xmlns:pic="http://schemas.openxmlformats.org/drawingml/2006/picture">
+                  <pic:nvPicPr>
+                    <pic:cNvPr id="1" name=""/>
+                    <pic:cNvPicPr/>
+                  </pic:nvPicPr>
+                  <pic:blipFill rotWithShape="1">
+                    <a:blip r:embed="rId18"/>
+                    <a:srcRect l="-592" t="8627" r="10458" b="123"/>
+                    <a:stretch/>
+                  </pic:blipFill>
+                  <pic:spPr bwMode="auto">
+                    <a:xfrm>
+                      <a:off x="0" y="0"/>
+                      <a:ext cx="3553668" cy="3634232"/>
+                    </a:xfrm>
+                    <a:prstGeom prst="rect">
+                      <a:avLst/>
+                    </a:prstGeom>
+                    <a:ln>
+                      <a:noFill/>
+                    </a:ln>
+                    <a:extLst>
+                      <a:ext uri="{53640926-AAD7-44D8-BBD7-CCE9431645EC}">
+                        <a14:shadowObscured xmlns:a14="http://schemas.microsoft.com/office/drawing/2010/main"/>
+                      </a:ext>
+                    </a:extLst>
+                  </pic:spPr>
+                </pic:pic>
+              </a:graphicData>
+            </a:graphic>
+          </wp:inline>
+        </w:drawing>
+      </w:r>
+    </w:p>
+    <w:p>
+      <w:pPr>
+        <w:ind w:left="-1276"/>
+      </w:pPr>
+    </w:p>
+    <w:p>
+      <w:pPr>
+        <w:ind w:left="-1276"/>
+      </w:pPr>
+    </w:p>
+    <w:p>
+      <w:pPr>
+        <w:ind w:left="-1276"/>
+      </w:pPr>
+      <w:r>
+        <w:t>Best Labels : Backward Feature Elimination</w:t>
+      </w:r>
+    </w:p>
+    <w:p>
+      <w:pPr>
+        <w:ind w:left="-1276"/>
+      </w:pPr>
+      <w:r>
+        <w:rPr>
+          <w:noProof/>
+          <w:lang w:eastAsia="pt-PT"/>
+        </w:rPr>
+        <w:drawing>
+          <wp:inline distT="0" distB="0" distL="0" distR="0" wp14:anchorId="14A38EB1" wp14:editId="66B109DC">
+            <wp:extent cx="6120765" cy="3447415"/>
+            <wp:effectExtent l="0" t="0" r="0" b="635"/>
+            <wp:docPr id="14" name="Imagem 14"/>
+            <wp:cNvGraphicFramePr>
+              <a:graphicFrameLocks xmlns:a="http://schemas.openxmlformats.org/drawingml/2006/main" noChangeAspect="1"/>
+            </wp:cNvGraphicFramePr>
+            <a:graphic xmlns:a="http://schemas.openxmlformats.org/drawingml/2006/main">
+              <a:graphicData uri="http://schemas.openxmlformats.org/drawingml/2006/picture">
+                <pic:pic xmlns:pic="http://schemas.openxmlformats.org/drawingml/2006/picture">
+                  <pic:nvPicPr>
+                    <pic:cNvPr id="1" name=""/>
+                    <pic:cNvPicPr/>
+                  </pic:nvPicPr>
+                  <pic:blipFill>
+                    <a:blip r:embed="rId19"/>
+                    <a:stretch>
+                      <a:fillRect/>
+                    </a:stretch>
+                  </pic:blipFill>
+                  <pic:spPr>
+                    <a:xfrm>
+                      <a:off x="0" y="0"/>
+                      <a:ext cx="6120765" cy="3447415"/>
+                    </a:xfrm>
+                    <a:prstGeom prst="rect">
+                      <a:avLst/>
+                    </a:prstGeom>
+                  </pic:spPr>
+                </pic:pic>
+              </a:graphicData>
+            </a:graphic>
+          </wp:inline>
+        </w:drawing>
+      </w:r>
+    </w:p>
+    <w:p>
+      <w:pPr>
+        <w:ind w:left="-1276"/>
+      </w:pPr>
+    </w:p>
+    <w:p>
+      <w:pPr>
+        <w:ind w:left="-1276"/>
+      </w:pPr>
+      <w:r>
+        <w:t>Best Labels Random</w:t>
+      </w:r>
+    </w:p>
+    <w:p>
+      <w:pPr>
+        <w:ind w:left="-1276"/>
+      </w:pPr>
+      <w:r>
+        <w:rPr>
+          <w:noProof/>
+          <w:lang w:eastAsia="pt-PT"/>
+        </w:rPr>
+        <w:drawing>
+          <wp:inline distT="0" distB="0" distL="0" distR="0" wp14:anchorId="69460992" wp14:editId="6AA533A8">
+            <wp:extent cx="6120765" cy="3447415"/>
+            <wp:effectExtent l="0" t="0" r="0" b="635"/>
+            <wp:docPr id="16" name="Imagem 16"/>
+            <wp:cNvGraphicFramePr>
+              <a:graphicFrameLocks xmlns:a="http://schemas.openxmlformats.org/drawingml/2006/main" noChangeAspect="1"/>
+            </wp:cNvGraphicFramePr>
+            <a:graphic xmlns:a="http://schemas.openxmlformats.org/drawingml/2006/main">
+              <a:graphicData uri="http://schemas.openxmlformats.org/drawingml/2006/picture">
+                <pic:pic xmlns:pic="http://schemas.openxmlformats.org/drawingml/2006/picture">
+                  <pic:nvPicPr>
+                    <pic:cNvPr id="1" name=""/>
+                    <pic:cNvPicPr/>
+                  </pic:nvPicPr>
+                  <pic:blipFill>
+                    <a:blip r:embed="rId20"/>
+                    <a:stretch>
+                      <a:fillRect/>
+                    </a:stretch>
+                  </pic:blipFill>
+                  <pic:spPr>
+                    <a:xfrm>
+                      <a:off x="0" y="0"/>
+                      <a:ext cx="6120765" cy="3447415"/>
+                    </a:xfrm>
+                    <a:prstGeom prst="rect">
+                      <a:avLst/>
+                    </a:prstGeom>
+                  </pic:spPr>
+                </pic:pic>
+              </a:graphicData>
+            </a:graphic>
+          </wp:inline>
+        </w:drawing>
+      </w:r>
+    </w:p>
+    <w:p/>
+    <w:p>
+      <w:pPr>
+        <w:ind w:left="-1276"/>
+      </w:pPr>
+      <w:r>
+        <w:lastRenderedPageBreak/>
+        <w:t>Retirar so avg precepitation</w:t>
+      </w:r>
+    </w:p>
+    <w:p>
+      <w:pPr>
+        <w:ind w:left="-1276"/>
+      </w:pPr>
+      <w:r>
+        <w:rPr>
+          <w:noProof/>
+          <w:lang w:eastAsia="pt-PT"/>
+        </w:rPr>
+        <w:drawing>
+          <wp:inline distT="0" distB="0" distL="0" distR="0" wp14:anchorId="09023EB9" wp14:editId="4A589143">
+            <wp:extent cx="4572000" cy="1172308"/>
+            <wp:effectExtent l="0" t="0" r="0" b="8890"/>
+            <wp:docPr id="15" name="Imagem 15"/>
+            <wp:cNvGraphicFramePr>
+              <a:graphicFrameLocks xmlns:a="http://schemas.openxmlformats.org/drawingml/2006/main" noChangeAspect="1"/>
+            </wp:cNvGraphicFramePr>
+            <a:graphic xmlns:a="http://schemas.openxmlformats.org/drawingml/2006/main">
+              <a:graphicData uri="http://schemas.openxmlformats.org/drawingml/2006/picture">
+                <pic:pic xmlns:pic="http://schemas.openxmlformats.org/drawingml/2006/picture">
+                  <pic:nvPicPr>
+                    <pic:cNvPr id="1" name=""/>
+                    <pic:cNvPicPr/>
+                  </pic:nvPicPr>
+                  <pic:blipFill rotWithShape="1">
+                    <a:blip r:embed="rId21"/>
+                    <a:srcRect r="25303" b="65994"/>
+                    <a:stretch/>
+                  </pic:blipFill>
+                  <pic:spPr bwMode="auto">
+                    <a:xfrm>
+                      <a:off x="0" y="0"/>
+                      <a:ext cx="4572000" cy="1172308"/>
+                    </a:xfrm>
+                    <a:prstGeom prst="rect">
+                      <a:avLst/>
+                    </a:prstGeom>
+                    <a:ln>
+                      <a:noFill/>
+                    </a:ln>
+                    <a:extLst>
+                      <a:ext uri="{53640926-AAD7-44D8-BBD7-CCE9431645EC}">
+                        <a14:shadowObscured xmlns:a14="http://schemas.microsoft.com/office/drawing/2010/main"/>
+                      </a:ext>
+                    </a:extLst>
+                  </pic:spPr>
+                </pic:pic>
+              </a:graphicData>
+            </a:graphic>
+          </wp:inline>
+        </w:drawing>
+      </w:r>
+    </w:p>
+    <w:p>
+      <w:pPr>
+        <w:ind w:left="-1276"/>
+        <w:rPr>
+          <w:lang w:val="en-US"/>
+        </w:rPr>
+      </w:pPr>
+      <w:r>
+        <w:rPr>
+          <w:lang w:val="en-US"/>
+        </w:rPr>
+        <w:t>Retirar so avg precepitation e Roads M</w:t>
+      </w:r>
+    </w:p>
+    <w:p>
+      <w:pPr>
+        <w:ind w:left="-1276"/>
+      </w:pPr>
+      <w:r>
+        <w:rPr>
+          <w:noProof/>
+          <w:lang w:eastAsia="pt-PT"/>
+        </w:rPr>
+        <w:drawing>
+          <wp:inline distT="0" distB="0" distL="0" distR="0" wp14:anchorId="757C6DD4" wp14:editId="10DAF844">
+            <wp:extent cx="4812323" cy="1248507"/>
+            <wp:effectExtent l="0" t="0" r="7620" b="8890"/>
+            <wp:docPr id="17" name="Imagem 17"/>
+            <wp:cNvGraphicFramePr>
+              <a:graphicFrameLocks xmlns:a="http://schemas.openxmlformats.org/drawingml/2006/main" noChangeAspect="1"/>
+            </wp:cNvGraphicFramePr>
+            <a:graphic xmlns:a="http://schemas.openxmlformats.org/drawingml/2006/main">
+              <a:graphicData uri="http://schemas.openxmlformats.org/drawingml/2006/picture">
+                <pic:pic xmlns:pic="http://schemas.openxmlformats.org/drawingml/2006/picture">
+                  <pic:nvPicPr>
+                    <pic:cNvPr id="1" name=""/>
+                    <pic:cNvPicPr/>
+                  </pic:nvPicPr>
+                  <pic:blipFill rotWithShape="1">
+                    <a:blip r:embed="rId22"/>
+                    <a:srcRect r="21377" b="63784"/>
+                    <a:stretch/>
+                  </pic:blipFill>
+                  <pic:spPr bwMode="auto">
+                    <a:xfrm>
+                      <a:off x="0" y="0"/>
+                      <a:ext cx="4812323" cy="1248507"/>
+                    </a:xfrm>
+                    <a:prstGeom prst="rect">
+                      <a:avLst/>
+                    </a:prstGeom>
+                    <a:ln>
+                      <a:noFill/>
+                    </a:ln>
+                    <a:extLst>
+                      <a:ext uri="{53640926-AAD7-44D8-BBD7-CCE9431645EC}">
+                        <a14:shadowObscured xmlns:a14="http://schemas.microsoft.com/office/drawing/2010/main"/>
+                      </a:ext>
+                    </a:extLst>
+                  </pic:spPr>
+                </pic:pic>
+              </a:graphicData>
+            </a:graphic>
+          </wp:inline>
+        </w:drawing>
+      </w:r>
+    </w:p>
+    <w:p>
+      <w:pPr>
+        <w:ind w:left="-1276"/>
+        <w:rPr>
+          <w:lang w:val="en-US"/>
+        </w:rPr>
+      </w:pPr>
+      <w:r>
+        <w:rPr>
+          <w:lang w:val="en-US"/>
+        </w:rPr>
+        <w:t>Retirar so avg precepitation e Roads M</w:t>
+      </w:r>
+      <w:r>
+        <w:rPr>
+          <w:lang w:val="en-US"/>
+        </w:rPr>
+        <w:t xml:space="preserve"> e Roads EM</w:t>
+      </w:r>
+    </w:p>
+    <w:p>
+      <w:pPr>
+        <w:ind w:left="-1276"/>
+      </w:pPr>
+      <w:r>
+        <w:rPr>
+          <w:noProof/>
+          <w:lang w:eastAsia="pt-PT"/>
+        </w:rPr>
+        <w:drawing>
+          <wp:inline distT="0" distB="0" distL="0" distR="0" wp14:anchorId="2973E130" wp14:editId="69F39002">
+            <wp:extent cx="4553394" cy="1084091"/>
+            <wp:effectExtent l="0" t="0" r="0" b="1905"/>
+            <wp:docPr id="18" name="Imagem 18"/>
+            <wp:cNvGraphicFramePr>
+              <a:graphicFrameLocks xmlns:a="http://schemas.openxmlformats.org/drawingml/2006/main" noChangeAspect="1"/>
+            </wp:cNvGraphicFramePr>
+            <a:graphic xmlns:a="http://schemas.openxmlformats.org/drawingml/2006/main">
+              <a:graphicData uri="http://schemas.openxmlformats.org/drawingml/2006/picture">
+                <pic:pic xmlns:pic="http://schemas.openxmlformats.org/drawingml/2006/picture">
+                  <pic:nvPicPr>
+                    <pic:cNvPr id="1" name=""/>
+                    <pic:cNvPicPr/>
+                  </pic:nvPicPr>
+                  <pic:blipFill rotWithShape="1">
+                    <a:blip r:embed="rId23"/>
+                    <a:srcRect t="6462" r="25591" b="62084"/>
+                    <a:stretch/>
+                  </pic:blipFill>
+                  <pic:spPr bwMode="auto">
+                    <a:xfrm>
+                      <a:off x="0" y="0"/>
+                      <a:ext cx="4554415" cy="1084334"/>
+                    </a:xfrm>
+                    <a:prstGeom prst="rect">
+                      <a:avLst/>
+                    </a:prstGeom>
+                    <a:ln>
+                      <a:noFill/>
+                    </a:ln>
+                    <a:extLst>
+                      <a:ext uri="{53640926-AAD7-44D8-BBD7-CCE9431645EC}">
+                        <a14:shadowObscured xmlns:a14="http://schemas.microsoft.com/office/drawing/2010/main"/>
+                      </a:ext>
+                    </a:extLst>
+                  </pic:spPr>
+                </pic:pic>
+              </a:graphicData>
+            </a:graphic>
+          </wp:inline>
+        </w:drawing>
+      </w:r>
+    </w:p>
+    <w:p>
+      <w:pPr>
+        <w:ind w:left="-1276"/>
+      </w:pPr>
+      <w:r>
+        <w:t>Retirar so avg precepitation e Roads M e Roads EM</w:t>
+      </w:r>
+      <w:r>
+        <w:t xml:space="preserve"> e Hora</w:t>
+      </w:r>
+    </w:p>
+    <w:p>
+      <w:pPr>
+        <w:ind w:left="-1276"/>
+      </w:pPr>
+      <w:r>
+        <w:rPr>
+          <w:noProof/>
+          <w:lang w:eastAsia="pt-PT"/>
+        </w:rPr>
+        <w:drawing>
+          <wp:inline distT="0" distB="0" distL="0" distR="0" wp14:anchorId="18732811" wp14:editId="453E3089">
+            <wp:extent cx="4495800" cy="1160585"/>
+            <wp:effectExtent l="0" t="0" r="0" b="1905"/>
+            <wp:docPr id="20" name="Imagem 20"/>
+            <wp:cNvGraphicFramePr>
+              <a:graphicFrameLocks xmlns:a="http://schemas.openxmlformats.org/drawingml/2006/main" noChangeAspect="1"/>
+            </wp:cNvGraphicFramePr>
+            <a:graphic xmlns:a="http://schemas.openxmlformats.org/drawingml/2006/main">
+              <a:graphicData uri="http://schemas.openxmlformats.org/drawingml/2006/picture">
+                <pic:pic xmlns:pic="http://schemas.openxmlformats.org/drawingml/2006/picture">
+                  <pic:nvPicPr>
+                    <pic:cNvPr id="1" name=""/>
+                    <pic:cNvPicPr/>
+                  </pic:nvPicPr>
+                  <pic:blipFill rotWithShape="1">
+                    <a:blip r:embed="rId24"/>
+                    <a:srcRect r="26548" b="66334"/>
+                    <a:stretch/>
+                  </pic:blipFill>
+                  <pic:spPr bwMode="auto">
+                    <a:xfrm>
+                      <a:off x="0" y="0"/>
+                      <a:ext cx="4495800" cy="1160585"/>
+                    </a:xfrm>
+                    <a:prstGeom prst="rect">
+                      <a:avLst/>
+                    </a:prstGeom>
+                    <a:ln>
+                      <a:noFill/>
+                    </a:ln>
+                    <a:extLst>
+                      <a:ext uri="{53640926-AAD7-44D8-BBD7-CCE9431645EC}">
+                        <a14:shadowObscured xmlns:a14="http://schemas.microsoft.com/office/drawing/2010/main"/>
+                      </a:ext>
+                    </a:extLst>
+                  </pic:spPr>
+                </pic:pic>
+              </a:graphicData>
+            </a:graphic>
+          </wp:inline>
+        </w:drawing>
+      </w:r>
+    </w:p>
+    <w:p>
+      <w:pPr>
+        <w:ind w:left="-1276"/>
+      </w:pPr>
+      <w:r>
+        <w:t>Retirar so avg precepitation e Roads M e Roads EM e Hora</w:t>
+      </w:r>
+      <w:r>
+        <w:t xml:space="preserve"> avg_humidity</w:t>
+      </w:r>
+    </w:p>
+    <w:p>
+      <w:pPr>
+        <w:ind w:left="-1276"/>
+      </w:pPr>
+      <w:r>
+        <w:rPr>
+          <w:noProof/>
+          <w:lang w:eastAsia="pt-PT"/>
+        </w:rPr>
+        <w:drawing>
+          <wp:inline distT="0" distB="0" distL="0" distR="0" wp14:anchorId="5240095A" wp14:editId="00A3314D">
+            <wp:extent cx="4507523" cy="1037492"/>
+            <wp:effectExtent l="0" t="0" r="0" b="0"/>
+            <wp:docPr id="21" name="Imagem 21"/>
+            <wp:cNvGraphicFramePr>
+              <a:graphicFrameLocks xmlns:a="http://schemas.openxmlformats.org/drawingml/2006/main" noChangeAspect="1"/>
+            </wp:cNvGraphicFramePr>
+            <a:graphic xmlns:a="http://schemas.openxmlformats.org/drawingml/2006/main">
+              <a:graphicData uri="http://schemas.openxmlformats.org/drawingml/2006/picture">
+                <pic:pic xmlns:pic="http://schemas.openxmlformats.org/drawingml/2006/picture">
+                  <pic:nvPicPr>
+                    <pic:cNvPr id="1" name=""/>
+                    <pic:cNvPicPr/>
+                  </pic:nvPicPr>
+                  <pic:blipFill rotWithShape="1">
+                    <a:blip r:embed="rId25"/>
+                    <a:srcRect r="26357" b="69905"/>
+                    <a:stretch/>
+                  </pic:blipFill>
+                  <pic:spPr bwMode="auto">
+                    <a:xfrm>
+                      <a:off x="0" y="0"/>
+                      <a:ext cx="4507523" cy="1037492"/>
+                    </a:xfrm>
+                    <a:prstGeom prst="rect">
+                      <a:avLst/>
+                    </a:prstGeom>
+                    <a:ln>
+                      <a:noFill/>
+                    </a:ln>
+                    <a:extLst>
+                      <a:ext uri="{53640926-AAD7-44D8-BBD7-CCE9431645EC}">
+                        <a14:shadowObscured xmlns:a14="http://schemas.microsoft.com/office/drawing/2010/main"/>
+                      </a:ext>
+                    </a:extLst>
+                  </pic:spPr>
+                </pic:pic>
+              </a:graphicData>
+            </a:graphic>
+          </wp:inline>
+        </w:drawing>
+      </w:r>
+    </w:p>
+    <w:p>
+      <w:pPr>
+        <w:ind w:left="-1276"/>
+        <w:rPr>
+          <w:noProof/>
+          <w:lang w:eastAsia="pt-PT"/>
+        </w:rPr>
+      </w:pPr>
+    </w:p>
+    <w:p>
+      <w:pPr>
+        <w:ind w:left="-1276"/>
+        <w:rPr>
+          <w:noProof/>
+          <w:lang w:eastAsia="pt-PT"/>
+        </w:rPr>
+      </w:pPr>
+    </w:p>
+    <w:p>
+      <w:pPr>
+        <w:ind w:left="-1276"/>
+      </w:pPr>
+    </w:p>
+    <w:p>
+      <w:pPr>
+        <w:ind w:left="-1276"/>
+      </w:pPr>
+    </w:p>
+    <w:p>
+      <w:pPr>
+        <w:ind w:left="-1276"/>
+      </w:pPr>
+      <w:r>
+        <w:lastRenderedPageBreak/>
+        <w:t>1 parametro</w:t>
+      </w:r>
+    </w:p>
+    <w:p>
+      <w:pPr>
+        <w:ind w:left="-1276"/>
+      </w:pPr>
+      <w:r>
+        <w:rPr>
+          <w:noProof/>
+          <w:lang w:eastAsia="pt-PT"/>
+        </w:rPr>
+        <w:drawing>
+          <wp:inline distT="0" distB="0" distL="0" distR="0" wp14:anchorId="1C73C100" wp14:editId="139F80DD">
+            <wp:extent cx="1916723" cy="2836985"/>
+            <wp:effectExtent l="0" t="0" r="7620" b="1905"/>
+            <wp:docPr id="22" name="Imagem 22"/>
+            <wp:cNvGraphicFramePr>
+              <a:graphicFrameLocks xmlns:a="http://schemas.openxmlformats.org/drawingml/2006/main" noChangeAspect="1"/>
+            </wp:cNvGraphicFramePr>
+            <a:graphic xmlns:a="http://schemas.openxmlformats.org/drawingml/2006/main">
+              <a:graphicData uri="http://schemas.openxmlformats.org/drawingml/2006/picture">
+                <pic:pic xmlns:pic="http://schemas.openxmlformats.org/drawingml/2006/picture">
+                  <pic:nvPicPr>
+                    <pic:cNvPr id="1" name=""/>
+                    <pic:cNvPicPr/>
+                  </pic:nvPicPr>
+                  <pic:blipFill rotWithShape="1">
+                    <a:blip r:embed="rId26"/>
+                    <a:srcRect r="68685" b="17707"/>
+                    <a:stretch/>
+                  </pic:blipFill>
+                  <pic:spPr bwMode="auto">
+                    <a:xfrm>
+                      <a:off x="0" y="0"/>
+                      <a:ext cx="1916723" cy="2836985"/>
+                    </a:xfrm>
+                    <a:prstGeom prst="rect">
+                      <a:avLst/>
+                    </a:prstGeom>
+                    <a:ln>
+                      <a:noFill/>
+                    </a:ln>
+                    <a:extLst>
+                      <a:ext uri="{53640926-AAD7-44D8-BBD7-CCE9431645EC}">
+                        <a14:shadowObscured xmlns:a14="http://schemas.microsoft.com/office/drawing/2010/main"/>
+                      </a:ext>
+                    </a:extLst>
+                  </pic:spPr>
+                </pic:pic>
+              </a:graphicData>
+            </a:graphic>
+          </wp:inline>
+        </w:drawing>
+      </w:r>
+      <w:r>
+        <w:t>Selecionada</w:t>
+      </w:r>
+      <w:bookmarkStart w:id="0" w:name="_GoBack"/>
       <w:bookmarkEnd w:id="0"/>
+    </w:p>
+    <w:p>
+      <w:pPr>
+        <w:ind w:left="-1276"/>
+      </w:pPr>
+      <w:r>
+        <w:t>2 parametros</w:t>
+      </w:r>
+    </w:p>
+    <w:p>
+      <w:pPr>
+        <w:ind w:left="-1276"/>
+      </w:pPr>
+      <w:r>
+        <w:rPr>
+          <w:noProof/>
+          <w:lang w:eastAsia="pt-PT"/>
+        </w:rPr>
+        <w:drawing>
+          <wp:inline distT="0" distB="0" distL="0" distR="0" wp14:anchorId="2DAC69F4" wp14:editId="123BAEB3">
+            <wp:extent cx="1734778" cy="2502487"/>
+            <wp:effectExtent l="0" t="0" r="0" b="0"/>
+            <wp:docPr id="23" name="Imagem 23"/>
+            <wp:cNvGraphicFramePr>
+              <a:graphicFrameLocks xmlns:a="http://schemas.openxmlformats.org/drawingml/2006/main" noChangeAspect="1"/>
+            </wp:cNvGraphicFramePr>
+            <a:graphic xmlns:a="http://schemas.openxmlformats.org/drawingml/2006/main">
+              <a:graphicData uri="http://schemas.openxmlformats.org/drawingml/2006/picture">
+                <pic:pic xmlns:pic="http://schemas.openxmlformats.org/drawingml/2006/picture">
+                  <pic:nvPicPr>
+                    <pic:cNvPr id="1" name=""/>
+                    <pic:cNvPicPr/>
+                  </pic:nvPicPr>
+                  <pic:blipFill rotWithShape="1">
+                    <a:blip r:embed="rId27"/>
+                    <a:srcRect t="10375" r="71650" b="17015"/>
+                    <a:stretch/>
+                  </pic:blipFill>
+                  <pic:spPr bwMode="auto">
+                    <a:xfrm>
+                      <a:off x="0" y="0"/>
+                      <a:ext cx="1735251" cy="2503169"/>
+                    </a:xfrm>
+                    <a:prstGeom prst="rect">
+                      <a:avLst/>
+                    </a:prstGeom>
+                    <a:ln>
+                      <a:noFill/>
+                    </a:ln>
+                    <a:extLst>
+                      <a:ext uri="{53640926-AAD7-44D8-BBD7-CCE9431645EC}">
+                        <a14:shadowObscured xmlns:a14="http://schemas.microsoft.com/office/drawing/2010/main"/>
+                      </a:ext>
+                    </a:extLst>
+                  </pic:spPr>
+                </pic:pic>
+              </a:graphicData>
+            </a:graphic>
+          </wp:inline>
+        </w:drawing>
+      </w:r>
+    </w:p>
+    <w:p>
+      <w:pPr>
+        <w:ind w:left="-1276"/>
+      </w:pPr>
+    </w:p>
+    <w:p>
+      <w:pPr>
+        <w:ind w:left="-1276"/>
+      </w:pPr>
+      <w:r>
+        <w:t xml:space="preserve">Mantendo o 1 parâmetro em 26 </w:t>
+      </w:r>
+    </w:p>
+    <w:p>
+      <w:pPr>
+        <w:ind w:left="-1276"/>
+      </w:pPr>
+      <w:r>
+        <w:rPr>
+          <w:noProof/>
+          <w:lang w:eastAsia="pt-PT"/>
+        </w:rPr>
+        <w:drawing>
+          <wp:inline distT="0" distB="0" distL="0" distR="0" wp14:anchorId="175A05A5" wp14:editId="23EF4241">
+            <wp:extent cx="1365250" cy="1271417"/>
+            <wp:effectExtent l="0" t="0" r="6350" b="5080"/>
+            <wp:docPr id="24" name="Imagem 24"/>
+            <wp:cNvGraphicFramePr>
+              <a:graphicFrameLocks xmlns:a="http://schemas.openxmlformats.org/drawingml/2006/main" noChangeAspect="1"/>
+            </wp:cNvGraphicFramePr>
+            <a:graphic xmlns:a="http://schemas.openxmlformats.org/drawingml/2006/main">
+              <a:graphicData uri="http://schemas.openxmlformats.org/drawingml/2006/picture">
+                <pic:pic xmlns:pic="http://schemas.openxmlformats.org/drawingml/2006/picture">
+                  <pic:nvPicPr>
+                    <pic:cNvPr id="1" name=""/>
+                    <pic:cNvPicPr/>
+                  </pic:nvPicPr>
+                  <pic:blipFill rotWithShape="1">
+                    <a:blip r:embed="rId28"/>
+                    <a:srcRect t="6634" r="77685" b="56470"/>
+                    <a:stretch/>
+                  </pic:blipFill>
+                  <pic:spPr bwMode="auto">
+                    <a:xfrm>
+                      <a:off x="0" y="0"/>
+                      <a:ext cx="1365824" cy="1271952"/>
+                    </a:xfrm>
+                    <a:prstGeom prst="rect">
+                      <a:avLst/>
+                    </a:prstGeom>
+                    <a:ln>
+                      <a:noFill/>
+                    </a:ln>
+                    <a:extLst>
+                      <a:ext uri="{53640926-AAD7-44D8-BBD7-CCE9431645EC}">
+                        <a14:shadowObscured xmlns:a14="http://schemas.microsoft.com/office/drawing/2010/main"/>
+                      </a:ext>
+                    </a:extLst>
+                  </pic:spPr>
+                </pic:pic>
+              </a:graphicData>
+            </a:graphic>
+          </wp:inline>
+        </w:drawing>
+      </w:r>
     </w:p>
     <w:sectPr>
       <w:pgSz w:w="11906" w:h="16838"/>
@@ -1401,6 +2286,56 @@
     </w:sectPr>
   </w:body>
 </w:document>
+</file>
+
+<file path=word/endnotes.xml><?xml version="1.0" encoding="utf-8"?>
+<w:endnotes xmlns:wpc="http://schemas.microsoft.com/office/word/2010/wordprocessingCanvas" xmlns:mc="http://schemas.openxmlformats.org/markup-compatibility/2006" xmlns:o="urn:schemas-microsoft-com:office:office" xmlns:r="http://schemas.openxmlformats.org/officeDocument/2006/relationships" xmlns:m="http://schemas.openxmlformats.org/officeDocument/2006/math" xmlns:v="urn:schemas-microsoft-com:vml" xmlns:wp14="http://schemas.microsoft.com/office/word/2010/wordprocessingDrawing" xmlns:wp="http://schemas.openxmlformats.org/drawingml/2006/wordprocessingDrawing" xmlns:w10="urn:schemas-microsoft-com:office:word" xmlns:w="http://schemas.openxmlformats.org/wordprocessingml/2006/main" xmlns:w14="http://schemas.microsoft.com/office/word/2010/wordml" xmlns:w15="http://schemas.microsoft.com/office/word/2012/wordml" xmlns:wpg="http://schemas.microsoft.com/office/word/2010/wordprocessingGroup" xmlns:wpi="http://schemas.microsoft.com/office/word/2010/wordprocessingInk" xmlns:wne="http://schemas.microsoft.com/office/word/2006/wordml" xmlns:wps="http://schemas.microsoft.com/office/word/2010/wordprocessingShape" mc:Ignorable="w14 w15 wp14">
+  <w:endnote w:type="separator" w:id="-1">
+    <w:p>
+      <w:pPr>
+        <w:spacing w:after="0" w:line="240" w:lineRule="auto"/>
+      </w:pPr>
+      <w:r>
+        <w:separator/>
+      </w:r>
+    </w:p>
+  </w:endnote>
+  <w:endnote w:type="continuationSeparator" w:id="0">
+    <w:p>
+      <w:pPr>
+        <w:spacing w:after="0" w:line="240" w:lineRule="auto"/>
+      </w:pPr>
+      <w:r>
+        <w:continuationSeparator/>
+      </w:r>
+    </w:p>
+  </w:endnote>
+</w:endnotes>
+</file>
+
+<file path=word/footnotes.xml><?xml version="1.0" encoding="utf-8"?>
+<w:footnotes xmlns:wpc="http://schemas.microsoft.com/office/word/2010/wordprocessingCanvas" xmlns:mc="http://schemas.openxmlformats.org/markup-compatibility/2006" xmlns:o="urn:schemas-microsoft-com:office:office" xmlns:r="http://schemas.openxmlformats.org/officeDocument/2006/relationships" xmlns:m="http://schemas.openxmlformats.org/officeDocument/2006/math" xmlns:v="urn:schemas-microsoft-com:vml" xmlns:wp14="http://schemas.microsoft.com/office/word/2010/wordprocessingDrawing" xmlns:wp="http://schemas.openxmlformats.org/drawingml/2006/wordprocessingDrawing" xmlns:w10="urn:schemas-microsoft-com:office:word" xmlns:w="http://schemas.openxmlformats.org/wordprocessingml/2006/main" xmlns:w14="http://schemas.microsoft.com/office/word/2010/wordml" xmlns:w15="http://schemas.microsoft.com/office/word/2012/wordml" xmlns:wpg="http://schemas.microsoft.com/office/word/2010/wordprocessingGroup" xmlns:wpi="http://schemas.microsoft.com/office/word/2010/wordprocessingInk" xmlns:wne="http://schemas.microsoft.com/office/word/2006/wordml" xmlns:wps="http://schemas.microsoft.com/office/word/2010/wordprocessingShape" mc:Ignorable="w14 w15 wp14">
+  <w:footnote w:type="separator" w:id="-1">
+    <w:p>
+      <w:pPr>
+        <w:spacing w:after="0" w:line="240" w:lineRule="auto"/>
+      </w:pPr>
+      <w:r>
+        <w:separator/>
+      </w:r>
+    </w:p>
+  </w:footnote>
+  <w:footnote w:type="continuationSeparator" w:id="0">
+    <w:p>
+      <w:pPr>
+        <w:spacing w:after="0" w:line="240" w:lineRule="auto"/>
+      </w:pPr>
+      <w:r>
+        <w:continuationSeparator/>
+      </w:r>
+    </w:p>
+  </w:footnote>
+</w:footnotes>
 </file>
 
 <file path=word/numbering.xml><?xml version="1.0" encoding="utf-8"?>
@@ -1630,11 +2565,100 @@
       </w:rPr>
     </w:lvl>
   </w:abstractNum>
+  <w:abstractNum w:abstractNumId="2" w15:restartNumberingAfterBreak="0">
+    <w:nsid w:val="5C894DD2"/>
+    <w:multiLevelType w:val="hybridMultilevel"/>
+    <w:tmpl w:val="48F6825E"/>
+    <w:lvl w:ilvl="0" w:tplc="0816000F">
+      <w:start w:val="1"/>
+      <w:numFmt w:val="decimal"/>
+      <w:lvlText w:val="%1."/>
+      <w:lvlJc w:val="left"/>
+      <w:pPr>
+        <w:ind w:left="720" w:hanging="360"/>
+      </w:pPr>
+    </w:lvl>
+    <w:lvl w:ilvl="1" w:tplc="08160019" w:tentative="1">
+      <w:start w:val="1"/>
+      <w:numFmt w:val="lowerLetter"/>
+      <w:lvlText w:val="%2."/>
+      <w:lvlJc w:val="left"/>
+      <w:pPr>
+        <w:ind w:left="1440" w:hanging="360"/>
+      </w:pPr>
+    </w:lvl>
+    <w:lvl w:ilvl="2" w:tplc="0816001B" w:tentative="1">
+      <w:start w:val="1"/>
+      <w:numFmt w:val="lowerRoman"/>
+      <w:lvlText w:val="%3."/>
+      <w:lvlJc w:val="right"/>
+      <w:pPr>
+        <w:ind w:left="2160" w:hanging="180"/>
+      </w:pPr>
+    </w:lvl>
+    <w:lvl w:ilvl="3" w:tplc="0816000F" w:tentative="1">
+      <w:start w:val="1"/>
+      <w:numFmt w:val="decimal"/>
+      <w:lvlText w:val="%4."/>
+      <w:lvlJc w:val="left"/>
+      <w:pPr>
+        <w:ind w:left="2880" w:hanging="360"/>
+      </w:pPr>
+    </w:lvl>
+    <w:lvl w:ilvl="4" w:tplc="08160019" w:tentative="1">
+      <w:start w:val="1"/>
+      <w:numFmt w:val="lowerLetter"/>
+      <w:lvlText w:val="%5."/>
+      <w:lvlJc w:val="left"/>
+      <w:pPr>
+        <w:ind w:left="3600" w:hanging="360"/>
+      </w:pPr>
+    </w:lvl>
+    <w:lvl w:ilvl="5" w:tplc="0816001B" w:tentative="1">
+      <w:start w:val="1"/>
+      <w:numFmt w:val="lowerRoman"/>
+      <w:lvlText w:val="%6."/>
+      <w:lvlJc w:val="right"/>
+      <w:pPr>
+        <w:ind w:left="4320" w:hanging="180"/>
+      </w:pPr>
+    </w:lvl>
+    <w:lvl w:ilvl="6" w:tplc="0816000F" w:tentative="1">
+      <w:start w:val="1"/>
+      <w:numFmt w:val="decimal"/>
+      <w:lvlText w:val="%7."/>
+      <w:lvlJc w:val="left"/>
+      <w:pPr>
+        <w:ind w:left="5040" w:hanging="360"/>
+      </w:pPr>
+    </w:lvl>
+    <w:lvl w:ilvl="7" w:tplc="08160019" w:tentative="1">
+      <w:start w:val="1"/>
+      <w:numFmt w:val="lowerLetter"/>
+      <w:lvlText w:val="%8."/>
+      <w:lvlJc w:val="left"/>
+      <w:pPr>
+        <w:ind w:left="5760" w:hanging="360"/>
+      </w:pPr>
+    </w:lvl>
+    <w:lvl w:ilvl="8" w:tplc="0816001B" w:tentative="1">
+      <w:start w:val="1"/>
+      <w:numFmt w:val="lowerRoman"/>
+      <w:lvlText w:val="%9."/>
+      <w:lvlJc w:val="right"/>
+      <w:pPr>
+        <w:ind w:left="6480" w:hanging="180"/>
+      </w:pPr>
+    </w:lvl>
+  </w:abstractNum>
   <w:num w:numId="1">
     <w:abstractNumId w:val="0"/>
   </w:num>
   <w:num w:numId="2">
     <w:abstractNumId w:val="1"/>
+  </w:num>
+  <w:num w:numId="3">
+    <w:abstractNumId w:val="2"/>
   </w:num>
 </w:numbering>
 </file>
@@ -2049,6 +3073,28 @@
       <w:b/>
     </w:rPr>
   </w:style>
+  <w:style w:type="paragraph" w:styleId="Cabealho2">
+    <w:name w:val="heading 2"/>
+    <w:basedOn w:val="Normal"/>
+    <w:next w:val="Normal"/>
+    <w:link w:val="Cabealho2Carter"/>
+    <w:uiPriority w:val="9"/>
+    <w:unhideWhenUsed/>
+    <w:qFormat/>
+    <w:rsid w:val="00A84775"/>
+    <w:pPr>
+      <w:keepNext/>
+      <w:ind w:left="-1276"/>
+      <w:outlineLvl w:val="1"/>
+    </w:pPr>
+    <w:rPr>
+      <w:rFonts w:ascii="Times New Roman" w:hAnsi="Times New Roman" w:cs="Times New Roman"/>
+      <w:noProof/>
+      <w:sz w:val="28"/>
+      <w:szCs w:val="28"/>
+      <w:lang w:eastAsia="pt-PT"/>
+    </w:rPr>
+  </w:style>
   <w:style w:type="character" w:default="1" w:styleId="Tipodeletrapredefinidodopargrafo">
     <w:name w:val="Default Paragraph Font"/>
     <w:uiPriority w:val="1"/>
@@ -2096,6 +3142,64 @@
       <w:ind w:left="720"/>
       <w:contextualSpacing/>
     </w:pPr>
+  </w:style>
+  <w:style w:type="paragraph" w:styleId="Cabealho">
+    <w:name w:val="header"/>
+    <w:basedOn w:val="Normal"/>
+    <w:link w:val="CabealhoCarter"/>
+    <w:uiPriority w:val="99"/>
+    <w:unhideWhenUsed/>
+    <w:rsid w:val="00A84775"/>
+    <w:pPr>
+      <w:tabs>
+        <w:tab w:val="center" w:pos="4252"/>
+        <w:tab w:val="right" w:pos="8504"/>
+      </w:tabs>
+      <w:spacing w:after="0" w:line="240" w:lineRule="auto"/>
+    </w:pPr>
+  </w:style>
+  <w:style w:type="character" w:customStyle="1" w:styleId="CabealhoCarter">
+    <w:name w:val="Cabeçalho Caráter"/>
+    <w:basedOn w:val="Tipodeletrapredefinidodopargrafo"/>
+    <w:link w:val="Cabealho"/>
+    <w:uiPriority w:val="99"/>
+    <w:rsid w:val="00A84775"/>
+  </w:style>
+  <w:style w:type="paragraph" w:styleId="Rodap">
+    <w:name w:val="footer"/>
+    <w:basedOn w:val="Normal"/>
+    <w:link w:val="RodapCarter"/>
+    <w:uiPriority w:val="99"/>
+    <w:unhideWhenUsed/>
+    <w:rsid w:val="00A84775"/>
+    <w:pPr>
+      <w:tabs>
+        <w:tab w:val="center" w:pos="4252"/>
+        <w:tab w:val="right" w:pos="8504"/>
+      </w:tabs>
+      <w:spacing w:after="0" w:line="240" w:lineRule="auto"/>
+    </w:pPr>
+  </w:style>
+  <w:style w:type="character" w:customStyle="1" w:styleId="RodapCarter">
+    <w:name w:val="Rodapé Caráter"/>
+    <w:basedOn w:val="Tipodeletrapredefinidodopargrafo"/>
+    <w:link w:val="Rodap"/>
+    <w:uiPriority w:val="99"/>
+    <w:rsid w:val="00A84775"/>
+  </w:style>
+  <w:style w:type="character" w:customStyle="1" w:styleId="Cabealho2Carter">
+    <w:name w:val="Cabeçalho 2 Caráter"/>
+    <w:basedOn w:val="Tipodeletrapredefinidodopargrafo"/>
+    <w:link w:val="Cabealho2"/>
+    <w:uiPriority w:val="9"/>
+    <w:rsid w:val="00A84775"/>
+    <w:rPr>
+      <w:rFonts w:ascii="Times New Roman" w:hAnsi="Times New Roman" w:cs="Times New Roman"/>
+      <w:noProof/>
+      <w:sz w:val="28"/>
+      <w:szCs w:val="28"/>
+      <w:lang w:eastAsia="pt-PT"/>
+    </w:rPr>
   </w:style>
 </w:styles>
 </file>

</xml_diff>